<commit_message>
Postolási lehetőség biztosítása, 2. rész: - controller réteg megírása - felhasználói felület (HTML) megírása - dokumentáció kiegészítése
</commit_message>
<xml_diff>
--- a/Doks/Aktuális adatbázis-szerkezet.docx
+++ b/Doks/Aktuális adatbázis-szerkezet.docx
@@ -258,19 +258,7 @@
         <w:tab/>
         <w:tab/>
         <w:tab/>
-      </w:r>
-      <w:r>
-        <w:rPr>
-          <w:rFonts w:ascii="Calibri" w:hAnsi="Calibri"/>
-          <w:u w:val="none"/>
-        </w:rPr>
         <w:t>nullable</w:t>
-      </w:r>
-      <w:r>
-        <w:rPr>
-          <w:rFonts w:ascii="Calibri" w:hAnsi="Calibri"/>
-          <w:u w:val="none"/>
-        </w:rPr>
         <w:tab/>
         <w:t>Leírás</w:t>
       </w:r>
@@ -463,40 +451,7 @@
           <w:szCs w:val="24"/>
           <w:u w:val="none"/>
         </w:rPr>
-        <w:t xml:space="preserve">A feladatok nyilvántartása. </w:t>
-      </w:r>
-      <w:r>
-        <w:rPr>
-          <w:rFonts w:ascii="Calibri" w:hAnsi="Calibri"/>
-          <w:i/>
-          <w:iCs/>
-          <w:sz w:val="24"/>
-          <w:szCs w:val="24"/>
-          <w:u w:val="none"/>
-        </w:rPr>
-        <w:t>(</w:t>
-      </w:r>
-      <w:r>
-        <w:rPr>
-          <w:rFonts w:ascii="Calibri" w:hAnsi="Calibri"/>
-          <w:i/>
-          <w:iCs/>
-          <w:sz w:val="24"/>
-          <w:szCs w:val="24"/>
-          <w:u w:val="none"/>
-        </w:rPr>
-        <w:t>Egy feladat csak egy projekthez tartozhat.</w:t>
-      </w:r>
-      <w:r>
-        <w:rPr>
-          <w:rFonts w:ascii="Calibri" w:hAnsi="Calibri"/>
-          <w:i/>
-          <w:iCs/>
-          <w:sz w:val="24"/>
-          <w:szCs w:val="24"/>
-          <w:u w:val="none"/>
-        </w:rPr>
-        <w:t>)</w:t>
+        <w:t>A feladatok nyilvántartása. (Egy feladat csak egy projekthez tartozhat.)</w:t>
       </w:r>
     </w:p>
     <w:p>
@@ -607,19 +562,7 @@
         <w:tab/>
         <w:tab/>
         <w:tab/>
-      </w:r>
-      <w:r>
-        <w:rPr>
-          <w:rFonts w:ascii="Calibri" w:hAnsi="Calibri"/>
-          <w:u w:val="none"/>
-        </w:rPr>
         <w:t>nullable</w:t>
-      </w:r>
-      <w:r>
-        <w:rPr>
-          <w:rFonts w:ascii="Calibri" w:hAnsi="Calibri"/>
-          <w:u w:val="none"/>
-        </w:rPr>
         <w:tab/>
         <w:t>Leírás</w:t>
       </w:r>
@@ -936,34 +879,7 @@
           <w:rFonts w:ascii="Calibri" w:hAnsi="Calibri"/>
           <w:u w:val="none"/>
         </w:rPr>
-        <w:t>SPEND</w:t>
-      </w:r>
-      <w:r>
-        <w:rPr>
-          <w:rFonts w:ascii="Calibri" w:hAnsi="Calibri"/>
-          <w:u w:val="none"/>
-        </w:rPr>
-        <w:t>_</w:t>
-      </w:r>
-      <w:r>
-        <w:rPr>
-          <w:rFonts w:ascii="Calibri" w:hAnsi="Calibri"/>
-          <w:u w:val="none"/>
-        </w:rPr>
-        <w:t>TIM</w:t>
-      </w:r>
-      <w:r>
-        <w:rPr>
-          <w:rFonts w:ascii="Calibri" w:hAnsi="Calibri"/>
-          <w:u w:val="none"/>
-        </w:rPr>
-        <w:t>E</w:t>
-      </w:r>
-      <w:r>
-        <w:rPr>
-          <w:rFonts w:ascii="Calibri" w:hAnsi="Calibri"/>
-          <w:u w:val="none"/>
-        </w:rPr>
+        <w:t>SPEND_TIME</w:t>
         <w:tab/>
         <w:tab/>
         <w:tab/>
@@ -971,47 +887,303 @@
         <w:tab/>
         <w:tab/>
         <w:tab/>
-        <w:t xml:space="preserve">Not </w:t>
-      </w:r>
-      <w:r>
-        <w:rPr>
-          <w:rFonts w:ascii="Calibri" w:hAnsi="Calibri"/>
-          <w:u w:val="none"/>
-        </w:rPr>
-        <w:t>n</w:t>
-      </w:r>
-      <w:r>
-        <w:rPr>
-          <w:rFonts w:ascii="Calibri" w:hAnsi="Calibri"/>
-          <w:u w:val="none"/>
-        </w:rPr>
-        <w:t>ull</w:t>
-        <w:tab/>
-        <w:t xml:space="preserve">A fejlesztőnek a feladatra fordított ideje, </w:t>
-      </w:r>
-      <w:r>
-        <w:rPr>
-          <w:rFonts w:ascii="Calibri" w:hAnsi="Calibri"/>
-          <w:u w:val="none"/>
-        </w:rPr>
-        <w:t>órában</w:t>
-      </w:r>
-    </w:p>
-    <w:p>
-      <w:pPr>
-        <w:pStyle w:val="BodyText"/>
-        <w:bidi w:val="0"/>
-        <w:jc w:val="left"/>
-        <w:rPr>
+        <w:t>Not null</w:t>
+        <w:tab/>
+        <w:t>A fejlesztőnek a feladatra fordított ideje, órában</w:t>
+      </w:r>
+    </w:p>
+    <w:p>
+      <w:pPr>
+        <w:pStyle w:val="BodyText"/>
+        <w:bidi w:val="0"/>
+        <w:spacing w:lineRule="auto" w:line="276" w:before="0" w:after="140"/>
+        <w:ind w:hanging="0" w:left="0" w:right="0"/>
+        <w:jc w:val="left"/>
+        <w:rPr>
+          <w:rFonts w:ascii="Calibri" w:hAnsi="Calibri"/>
+          <w:u w:val="none"/>
+        </w:rPr>
+      </w:pPr>
+      <w:r>
+        <w:rPr/>
+      </w:r>
+    </w:p>
+    <w:p>
+      <w:pPr>
+        <w:pStyle w:val="Heading2"/>
+        <w:numPr>
+          <w:ilvl w:val="1"/>
+          <w:numId w:val="2"/>
+        </w:numPr>
+        <w:bidi w:val="0"/>
+        <w:jc w:val="left"/>
+        <w:rPr>
+          <w:rFonts w:ascii="Calibri" w:hAnsi="Calibri"/>
+          <w:u w:val="none"/>
+        </w:rPr>
+      </w:pPr>
+      <w:r>
+        <w:rPr>
+          <w:rFonts w:ascii="Calibri" w:hAnsi="Calibri"/>
           <w:sz w:val="28"/>
           <w:szCs w:val="28"/>
-        </w:rPr>
-      </w:pPr>
-      <w:r>
-        <w:rPr>
+          <w:u w:val="none"/>
+        </w:rPr>
+        <w:t>P</w:t>
+      </w:r>
+      <w:r>
+        <w:rPr>
+          <w:rFonts w:ascii="Calibri" w:hAnsi="Calibri"/>
           <w:sz w:val="28"/>
           <w:szCs w:val="28"/>
-        </w:rPr>
+          <w:u w:val="none"/>
+        </w:rPr>
+        <w:t>OSTS</w:t>
+      </w:r>
+    </w:p>
+    <w:p>
+      <w:pPr>
+        <w:pStyle w:val="BodyText"/>
+        <w:bidi w:val="0"/>
+        <w:jc w:val="left"/>
+        <w:rPr>
+          <w:sz w:val="24"/>
+          <w:szCs w:val="24"/>
+        </w:rPr>
+      </w:pPr>
+      <w:r>
+        <w:rPr>
+          <w:rFonts w:ascii="Calibri" w:hAnsi="Calibri"/>
+          <w:i/>
+          <w:iCs/>
+          <w:sz w:val="24"/>
+          <w:szCs w:val="24"/>
+          <w:u w:val="none"/>
+        </w:rPr>
+        <w:t>A projektek feladatai</w:t>
+      </w:r>
+      <w:r>
+        <w:rPr>
+          <w:rFonts w:ascii="Calibri" w:hAnsi="Calibri"/>
+          <w:i/>
+          <w:iCs/>
+          <w:sz w:val="24"/>
+          <w:szCs w:val="24"/>
+          <w:u w:val="none"/>
+        </w:rPr>
+        <w:t>hoz tehető bejegyzések</w:t>
+      </w:r>
+      <w:r>
+        <w:rPr>
+          <w:rFonts w:ascii="Calibri" w:hAnsi="Calibri"/>
+          <w:i/>
+          <w:iCs/>
+          <w:sz w:val="24"/>
+          <w:szCs w:val="24"/>
+          <w:u w:val="none"/>
+        </w:rPr>
+        <w:t xml:space="preserve">. </w:t>
+      </w:r>
+      <w:r>
+        <w:rPr>
+          <w:rFonts w:ascii="Calibri" w:hAnsi="Calibri"/>
+          <w:i/>
+          <w:iCs/>
+          <w:sz w:val="24"/>
+          <w:szCs w:val="24"/>
+          <w:u w:val="none"/>
+        </w:rPr>
+        <w:t>1</w:t>
+      </w:r>
+      <w:r>
+        <w:rPr>
+          <w:rFonts w:ascii="Calibri" w:hAnsi="Calibri"/>
+          <w:i/>
+          <w:iCs/>
+          <w:sz w:val="24"/>
+          <w:szCs w:val="24"/>
+          <w:u w:val="none"/>
+        </w:rPr>
+        <w:t>:N típusú kapcsolat.</w:t>
+      </w:r>
+    </w:p>
+    <w:p>
+      <w:pPr>
+        <w:pStyle w:val="BodyText"/>
+        <w:bidi w:val="0"/>
+        <w:jc w:val="left"/>
+        <w:rPr>
+          <w:i w:val="false"/>
+          <w:i w:val="false"/>
+          <w:iCs w:val="false"/>
+        </w:rPr>
+      </w:pPr>
+      <w:r>
+        <w:rPr>
+          <w:rFonts w:ascii="Calibri" w:hAnsi="Calibri"/>
+          <w:i w:val="false"/>
+          <w:iCs w:val="false"/>
+        </w:rPr>
+        <w:t>ID</w:t>
+        <w:tab/>
+        <w:tab/>
+        <w:tab/>
+        <w:tab/>
+        <w:t>Bigint</w:t>
+        <w:tab/>
+        <w:tab/>
+        <w:tab/>
+        <w:t>Not null</w:t>
+        <w:tab/>
+        <w:t>Egyedi kulcs</w:t>
+      </w:r>
+    </w:p>
+    <w:p>
+      <w:pPr>
+        <w:pStyle w:val="BodyText"/>
+        <w:bidi w:val="0"/>
+        <w:jc w:val="left"/>
+        <w:rPr>
+          <w:i w:val="false"/>
+          <w:i w:val="false"/>
+          <w:iCs w:val="false"/>
+        </w:rPr>
+      </w:pPr>
+      <w:r>
+        <w:rPr>
+          <w:rFonts w:ascii="Calibri" w:hAnsi="Calibri"/>
+          <w:i w:val="false"/>
+          <w:iCs w:val="false"/>
+        </w:rPr>
+        <w:t>CREATED</w:t>
+        <w:tab/>
+        <w:tab/>
+        <w:tab/>
+        <w:t>Timestamp</w:t>
+        <w:tab/>
+        <w:tab/>
+        <w:t>Not null</w:t>
+        <w:tab/>
+        <w:t>Létrehozás ideje</w:t>
+      </w:r>
+    </w:p>
+    <w:p>
+      <w:pPr>
+        <w:pStyle w:val="BodyText"/>
+        <w:bidi w:val="0"/>
+        <w:jc w:val="left"/>
+        <w:rPr>
+          <w:i w:val="false"/>
+          <w:i w:val="false"/>
+          <w:iCs w:val="false"/>
+        </w:rPr>
+      </w:pPr>
+      <w:r>
+        <w:rPr>
+          <w:rFonts w:ascii="Calibri" w:hAnsi="Calibri"/>
+          <w:i w:val="false"/>
+          <w:iCs w:val="false"/>
+        </w:rPr>
+        <w:t>PROJECTTASK_ID</w:t>
+        <w:tab/>
+        <w:tab/>
+        <w:t>Bigint</w:t>
+        <w:tab/>
+        <w:tab/>
+        <w:tab/>
+        <w:t>Not null</w:t>
+        <w:tab/>
+      </w:r>
+      <w:r>
+        <w:rPr>
+          <w:rFonts w:ascii="Calibri" w:hAnsi="Calibri"/>
+          <w:i w:val="false"/>
+          <w:iCs w:val="false"/>
+          <w:u w:val="none"/>
+        </w:rPr>
+        <w:t>Távoli kulcs: PROJECTTASKS.ID</w:t>
+      </w:r>
+    </w:p>
+    <w:p>
+      <w:pPr>
+        <w:pStyle w:val="BodyText"/>
+        <w:bidi w:val="0"/>
+        <w:jc w:val="left"/>
+        <w:rPr>
+          <w:rFonts w:ascii="Calibri" w:hAnsi="Calibri"/>
+          <w:u w:val="none"/>
+        </w:rPr>
+      </w:pPr>
+      <w:r>
+        <w:rPr>
+          <w:rFonts w:ascii="Calibri" w:hAnsi="Calibri"/>
+          <w:u w:val="none"/>
+        </w:rPr>
+        <w:t>DEVELOPER_ID</w:t>
+        <w:tab/>
+        <w:tab/>
+        <w:t>Bigint</w:t>
+        <w:tab/>
+        <w:tab/>
+        <w:tab/>
+        <w:t>Not null</w:t>
+        <w:tab/>
+        <w:t>Távoli kulcs: DEVELOPERS.ID</w:t>
+      </w:r>
+    </w:p>
+    <w:p>
+      <w:pPr>
+        <w:pStyle w:val="BodyText"/>
+        <w:bidi w:val="0"/>
+        <w:jc w:val="left"/>
+        <w:rPr>
+          <w:rFonts w:ascii="Calibri" w:hAnsi="Calibri"/>
+          <w:u w:val="none"/>
+        </w:rPr>
+      </w:pPr>
+      <w:r>
+        <w:rPr>
+          <w:rFonts w:ascii="Calibri" w:hAnsi="Calibri"/>
+          <w:u w:val="none"/>
+        </w:rPr>
+        <w:t>DESCRIPTION</w:t>
+        <w:tab/>
+        <w:tab/>
+        <w:tab/>
+        <w:t>CLOB</w:t>
+        <w:tab/>
+        <w:tab/>
+        <w:tab/>
+        <w:t>Nullable</w:t>
+        <w:tab/>
+        <w:t>A bejegyzés szövege</w:t>
+      </w:r>
+    </w:p>
+    <w:p>
+      <w:pPr>
+        <w:pStyle w:val="BodyText"/>
+        <w:bidi w:val="0"/>
+        <w:jc w:val="left"/>
+        <w:rPr>
+          <w:i w:val="false"/>
+          <w:i w:val="false"/>
+          <w:iCs w:val="false"/>
+        </w:rPr>
+      </w:pPr>
+      <w:r>
+        <w:rPr>
+          <w:rFonts w:ascii="Calibri" w:hAnsi="Calibri"/>
+          <w:i w:val="false"/>
+          <w:iCs w:val="false"/>
+        </w:rPr>
+        <w:tab/>
+      </w:r>
+      <w:r>
+        <w:rPr>
+          <w:i w:val="false"/>
+          <w:iCs w:val="false"/>
+        </w:rPr>
+        <w:tab/>
       </w:r>
     </w:p>
     <w:p>
@@ -1236,11 +1408,7 @@
       </w:pPr>
       <w:r>
         <w:rPr>
-          <w:i w:val="false"/>
-          <w:iCs w:val="false"/>
-          <w:sz w:val="24"/>
-          <w:szCs w:val="24"/>
-          <w:u w:val="none"/>
+          <w:rFonts w:ascii="Calibri" w:hAnsi="Calibri"/>
         </w:rPr>
       </w:r>
     </w:p>
@@ -1368,11 +1536,7 @@
       </w:pPr>
       <w:r>
         <w:rPr>
-          <w:i w:val="false"/>
-          <w:iCs w:val="false"/>
-          <w:sz w:val="24"/>
-          <w:szCs w:val="24"/>
-          <w:u w:val="none"/>
+          <w:rFonts w:ascii="Calibri" w:hAnsi="Calibri"/>
         </w:rPr>
       </w:r>
     </w:p>
@@ -1534,7 +1698,11 @@
         </w:rPr>
       </w:pPr>
       <w:r>
-        <w:rPr/>
+        <w:rPr>
+          <w:rFonts w:ascii="Calibri" w:hAnsi="Calibri"/>
+          <w:sz w:val="28"/>
+          <w:szCs w:val="28"/>
+        </w:rPr>
       </w:r>
     </w:p>
     <w:p>
@@ -1673,23 +1841,8 @@
         <w:tab/>
         <w:tab/>
         <w:tab/>
-      </w:r>
-      <w:r>
-        <w:rPr>
-          <w:rFonts w:ascii="Calibri" w:hAnsi="Calibri"/>
-        </w:rPr>
-        <w:t>Not null</w:t>
-      </w:r>
-      <w:r>
-        <w:rPr>
-          <w:rFonts w:ascii="Calibri" w:hAnsi="Calibri"/>
-        </w:rPr>
-        <w:tab/>
-      </w:r>
-      <w:r>
-        <w:rPr>
-          <w:rFonts w:ascii="Calibri" w:hAnsi="Calibri"/>
-        </w:rPr>
+        <w:t>Not null</w:t>
+        <w:tab/>
         <w:t>Az engedély leírása</w:t>
       </w:r>
     </w:p>
@@ -1702,11 +1855,7 @@
       </w:pPr>
       <w:r>
         <w:rPr>
-          <w:i w:val="false"/>
-          <w:iCs w:val="false"/>
-          <w:sz w:val="24"/>
-          <w:szCs w:val="24"/>
-          <w:u w:val="none"/>
+          <w:rFonts w:ascii="Calibri" w:hAnsi="Calibri"/>
         </w:rPr>
       </w:r>
     </w:p>
@@ -1869,10 +2018,9 @@
       </w:pPr>
       <w:r>
         <w:rPr>
-          <w:i/>
-          <w:iCs/>
-          <w:sz w:val="24"/>
-          <w:szCs w:val="24"/>
+          <w:rFonts w:ascii="Calibri" w:hAnsi="Calibri"/>
+          <w:sz w:val="28"/>
+          <w:szCs w:val="28"/>
         </w:rPr>
       </w:r>
     </w:p>
@@ -2041,11 +2189,7 @@
       </w:pPr>
       <w:r>
         <w:rPr>
-          <w:i w:val="false"/>
-          <w:iCs w:val="false"/>
-          <w:sz w:val="24"/>
-          <w:szCs w:val="24"/>
-          <w:u w:val="none"/>
+          <w:rFonts w:ascii="Calibri" w:hAnsi="Calibri"/>
         </w:rPr>
       </w:r>
     </w:p>

</xml_diff>

<commit_message>
- Jogosultság-kezelés: Szerepkörökhöz tartozó engedélyek karbantartása. - Dokumentációk aktualizálása.
</commit_message>
<xml_diff>
--- a/Doks/Aktuális adatbázis-szerkezet.docx
+++ b/Doks/Aktuális adatbázis-szerkezet.docx
@@ -7,7 +7,7 @@
         <w:pStyle w:val="Heading1"/>
         <w:numPr>
           <w:ilvl w:val="0"/>
-          <w:numId w:val="2"/>
+          <w:numId w:val="1"/>
         </w:numPr>
         <w:bidi w:val="0"/>
         <w:spacing w:before="240" w:after="120"/>
@@ -47,7 +47,7 @@
         <w:pStyle w:val="Heading1"/>
         <w:numPr>
           <w:ilvl w:val="0"/>
-          <w:numId w:val="2"/>
+          <w:numId w:val="1"/>
         </w:numPr>
         <w:bidi w:val="0"/>
         <w:jc w:val="center"/>
@@ -145,7 +145,7 @@
         <w:pStyle w:val="Heading3"/>
         <w:numPr>
           <w:ilvl w:val="2"/>
-          <w:numId w:val="2"/>
+          <w:numId w:val="1"/>
         </w:numPr>
         <w:bidi w:val="0"/>
         <w:jc w:val="left"/>
@@ -285,7 +285,7 @@
         <w:pStyle w:val="Heading2"/>
         <w:numPr>
           <w:ilvl w:val="1"/>
-          <w:numId w:val="2"/>
+          <w:numId w:val="1"/>
         </w:numPr>
         <w:bidi w:val="0"/>
         <w:jc w:val="left"/>
@@ -410,7 +410,7 @@
         <w:pStyle w:val="Heading2"/>
         <w:numPr>
           <w:ilvl w:val="1"/>
-          <w:numId w:val="2"/>
+          <w:numId w:val="1"/>
         </w:numPr>
         <w:bidi w:val="0"/>
         <w:jc w:val="left"/>
@@ -589,7 +589,7 @@
         <w:pStyle w:val="Heading2"/>
         <w:numPr>
           <w:ilvl w:val="1"/>
-          <w:numId w:val="2"/>
+          <w:numId w:val="1"/>
         </w:numPr>
         <w:bidi w:val="0"/>
         <w:jc w:val="left"/>
@@ -739,7 +739,7 @@
         <w:pStyle w:val="Heading2"/>
         <w:numPr>
           <w:ilvl w:val="1"/>
-          <w:numId w:val="2"/>
+          <w:numId w:val="1"/>
         </w:numPr>
         <w:bidi w:val="0"/>
         <w:jc w:val="left"/>
@@ -905,7 +905,10 @@
         </w:rPr>
       </w:pPr>
       <w:r>
-        <w:rPr/>
+        <w:rPr>
+          <w:rFonts w:ascii="Calibri" w:hAnsi="Calibri"/>
+          <w:u w:val="none"/>
+        </w:rPr>
       </w:r>
     </w:p>
     <w:p>
@@ -913,7 +916,7 @@
         <w:pStyle w:val="Heading2"/>
         <w:numPr>
           <w:ilvl w:val="1"/>
-          <w:numId w:val="2"/>
+          <w:numId w:val="1"/>
         </w:numPr>
         <w:bidi w:val="0"/>
         <w:jc w:val="left"/>
@@ -929,16 +932,7 @@
           <w:szCs w:val="28"/>
           <w:u w:val="none"/>
         </w:rPr>
-        <w:t>P</w:t>
-      </w:r>
-      <w:r>
-        <w:rPr>
-          <w:rFonts w:ascii="Calibri" w:hAnsi="Calibri"/>
-          <w:sz w:val="28"/>
-          <w:szCs w:val="28"/>
-          <w:u w:val="none"/>
-        </w:rPr>
-        <w:t>OSTS</w:t>
+        <w:t>POSTS</w:t>
       </w:r>
     </w:p>
     <w:p>
@@ -960,51 +954,7 @@
           <w:szCs w:val="24"/>
           <w:u w:val="none"/>
         </w:rPr>
-        <w:t>A projektek feladatai</w:t>
-      </w:r>
-      <w:r>
-        <w:rPr>
-          <w:rFonts w:ascii="Calibri" w:hAnsi="Calibri"/>
-          <w:i/>
-          <w:iCs/>
-          <w:sz w:val="24"/>
-          <w:szCs w:val="24"/>
-          <w:u w:val="none"/>
-        </w:rPr>
-        <w:t>hoz tehető bejegyzések</w:t>
-      </w:r>
-      <w:r>
-        <w:rPr>
-          <w:rFonts w:ascii="Calibri" w:hAnsi="Calibri"/>
-          <w:i/>
-          <w:iCs/>
-          <w:sz w:val="24"/>
-          <w:szCs w:val="24"/>
-          <w:u w:val="none"/>
-        </w:rPr>
-        <w:t xml:space="preserve">. </w:t>
-      </w:r>
-      <w:r>
-        <w:rPr>
-          <w:rFonts w:ascii="Calibri" w:hAnsi="Calibri"/>
-          <w:i/>
-          <w:iCs/>
-          <w:sz w:val="24"/>
-          <w:szCs w:val="24"/>
-          <w:u w:val="none"/>
-        </w:rPr>
-        <w:t>1</w:t>
-      </w:r>
-      <w:r>
-        <w:rPr>
-          <w:rFonts w:ascii="Calibri" w:hAnsi="Calibri"/>
-          <w:i/>
-          <w:iCs/>
-          <w:sz w:val="24"/>
-          <w:szCs w:val="24"/>
-          <w:u w:val="none"/>
-        </w:rPr>
-        <w:t>:N típusú kapcsolat.</w:t>
+        <w:t>A projektek feladataihoz tehető bejegyzések. 1:N típusú kapcsolat.</w:t>
       </w:r>
     </w:p>
     <w:p>
@@ -1191,7 +1141,7 @@
         <w:pStyle w:val="Heading2"/>
         <w:numPr>
           <w:ilvl w:val="1"/>
-          <w:numId w:val="2"/>
+          <w:numId w:val="1"/>
         </w:numPr>
         <w:ind w:hanging="0" w:left="0"/>
         <w:rPr>
@@ -1417,7 +1367,7 @@
         <w:pStyle w:val="Heading2"/>
         <w:numPr>
           <w:ilvl w:val="1"/>
-          <w:numId w:val="2"/>
+          <w:numId w:val="1"/>
         </w:numPr>
         <w:ind w:hanging="0" w:left="0"/>
         <w:rPr>
@@ -1545,7 +1495,7 @@
         <w:pStyle w:val="Heading2"/>
         <w:numPr>
           <w:ilvl w:val="1"/>
-          <w:numId w:val="2"/>
+          <w:numId w:val="1"/>
         </w:numPr>
         <w:ind w:hanging="0" w:left="0"/>
         <w:rPr>
@@ -1710,7 +1660,7 @@
         <w:pStyle w:val="Heading2"/>
         <w:numPr>
           <w:ilvl w:val="1"/>
-          <w:numId w:val="2"/>
+          <w:numId w:val="1"/>
         </w:numPr>
         <w:ind w:hanging="0" w:left="0"/>
         <w:rPr>
@@ -1844,6 +1794,39 @@
         <w:t>Not null</w:t>
         <w:tab/>
         <w:t>Az engedély leírása</w:t>
+      </w:r>
+    </w:p>
+    <w:p>
+      <w:pPr>
+        <w:pStyle w:val="BodyText"/>
+        <w:rPr>
+          <w:rFonts w:ascii="Calibri" w:hAnsi="Calibri"/>
+        </w:rPr>
+      </w:pPr>
+      <w:r>
+        <w:rPr>
+          <w:rFonts w:ascii="Calibri" w:hAnsi="Calibri"/>
+        </w:rPr>
+        <w:t>USABLE</w:t>
+        <w:tab/>
+        <w:tab/>
+        <w:tab/>
+        <w:t>Boolean</w:t>
+        <w:tab/>
+        <w:tab/>
+        <w:t>Not null</w:t>
+        <w:tab/>
+        <w:t xml:space="preserve">Az engedély aktív-e. (Technikai változó, a PERMITS tábla frissítéséhez, az applikáció </w:t>
+        <w:tab/>
+        <w:tab/>
+        <w:tab/>
+        <w:tab/>
+        <w:tab/>
+        <w:tab/>
+        <w:tab/>
+        <w:tab/>
+        <w:tab/>
+        <w:t>indulásakor, az applikáció adatai alapján.)</w:t>
       </w:r>
     </w:p>
     <w:p>
@@ -1864,7 +1847,7 @@
         <w:pStyle w:val="Heading2"/>
         <w:numPr>
           <w:ilvl w:val="1"/>
-          <w:numId w:val="2"/>
+          <w:numId w:val="1"/>
         </w:numPr>
         <w:ind w:hanging="0" w:left="0"/>
         <w:rPr>
@@ -2029,7 +2012,7 @@
         <w:pStyle w:val="Heading2"/>
         <w:numPr>
           <w:ilvl w:val="1"/>
-          <w:numId w:val="2"/>
+          <w:numId w:val="1"/>
         </w:numPr>
         <w:ind w:hanging="0" w:left="0"/>
         <w:rPr>
@@ -2052,7 +2035,7 @@
         <w:pStyle w:val="BodyText"/>
         <w:numPr>
           <w:ilvl w:val="0"/>
-          <w:numId w:val="2"/>
+          <w:numId w:val="1"/>
         </w:numPr>
         <w:rPr>
           <w:i/>
@@ -2078,7 +2061,7 @@
         <w:pStyle w:val="BodyText"/>
         <w:numPr>
           <w:ilvl w:val="0"/>
-          <w:numId w:val="2"/>
+          <w:numId w:val="1"/>
         </w:numPr>
         <w:rPr>
           <w:i w:val="false"/>
@@ -2221,6 +2204,7 @@
         </w:tabs>
         <w:ind w:left="0" w:hanging="0"/>
       </w:pPr>
+      <w:rPr/>
     </w:lvl>
     <w:lvl w:ilvl="1">
       <w:start w:val="1"/>
@@ -2234,6 +2218,7 @@
         </w:tabs>
         <w:ind w:left="0" w:hanging="0"/>
       </w:pPr>
+      <w:rPr/>
     </w:lvl>
     <w:lvl w:ilvl="2">
       <w:start w:val="1"/>
@@ -2247,6 +2232,7 @@
         </w:tabs>
         <w:ind w:left="0" w:hanging="0"/>
       </w:pPr>
+      <w:rPr/>
     </w:lvl>
     <w:lvl w:ilvl="3">
       <w:start w:val="1"/>
@@ -2260,6 +2246,7 @@
         </w:tabs>
         <w:ind w:left="0" w:hanging="0"/>
       </w:pPr>
+      <w:rPr/>
     </w:lvl>
     <w:lvl w:ilvl="4">
       <w:start w:val="1"/>
@@ -2273,6 +2260,7 @@
         </w:tabs>
         <w:ind w:left="0" w:hanging="0"/>
       </w:pPr>
+      <w:rPr/>
     </w:lvl>
     <w:lvl w:ilvl="5">
       <w:start w:val="1"/>
@@ -2286,6 +2274,7 @@
         </w:tabs>
         <w:ind w:left="0" w:hanging="0"/>
       </w:pPr>
+      <w:rPr/>
     </w:lvl>
     <w:lvl w:ilvl="6">
       <w:start w:val="1"/>
@@ -2299,6 +2288,7 @@
         </w:tabs>
         <w:ind w:left="0" w:hanging="0"/>
       </w:pPr>
+      <w:rPr/>
     </w:lvl>
     <w:lvl w:ilvl="7">
       <w:start w:val="1"/>
@@ -2312,6 +2302,7 @@
         </w:tabs>
         <w:ind w:left="0" w:hanging="0"/>
       </w:pPr>
+      <w:rPr/>
     </w:lvl>
     <w:lvl w:ilvl="8">
       <w:start w:val="1"/>
@@ -2325,6 +2316,7 @@
         </w:tabs>
         <w:ind w:left="0" w:hanging="0"/>
       </w:pPr>
+      <w:rPr/>
     </w:lvl>
   </w:abstractNum>
   <w:abstractNum w:abstractNumId="2">
@@ -2340,7 +2332,6 @@
         </w:tabs>
         <w:ind w:left="0" w:hanging="0"/>
       </w:pPr>
-      <w:rPr/>
     </w:lvl>
     <w:lvl w:ilvl="1">
       <w:start w:val="1"/>
@@ -2354,7 +2345,6 @@
         </w:tabs>
         <w:ind w:left="0" w:hanging="0"/>
       </w:pPr>
-      <w:rPr/>
     </w:lvl>
     <w:lvl w:ilvl="2">
       <w:start w:val="1"/>
@@ -2368,7 +2358,6 @@
         </w:tabs>
         <w:ind w:left="0" w:hanging="0"/>
       </w:pPr>
-      <w:rPr/>
     </w:lvl>
     <w:lvl w:ilvl="3">
       <w:start w:val="1"/>
@@ -2382,7 +2371,6 @@
         </w:tabs>
         <w:ind w:left="0" w:hanging="0"/>
       </w:pPr>
-      <w:rPr/>
     </w:lvl>
     <w:lvl w:ilvl="4">
       <w:start w:val="1"/>
@@ -2396,7 +2384,6 @@
         </w:tabs>
         <w:ind w:left="0" w:hanging="0"/>
       </w:pPr>
-      <w:rPr/>
     </w:lvl>
     <w:lvl w:ilvl="5">
       <w:start w:val="1"/>
@@ -2410,7 +2397,6 @@
         </w:tabs>
         <w:ind w:left="0" w:hanging="0"/>
       </w:pPr>
-      <w:rPr/>
     </w:lvl>
     <w:lvl w:ilvl="6">
       <w:start w:val="1"/>
@@ -2424,7 +2410,6 @@
         </w:tabs>
         <w:ind w:left="0" w:hanging="0"/>
       </w:pPr>
-      <w:rPr/>
     </w:lvl>
     <w:lvl w:ilvl="7">
       <w:start w:val="1"/>
@@ -2438,7 +2423,6 @@
         </w:tabs>
         <w:ind w:left="0" w:hanging="0"/>
       </w:pPr>
-      <w:rPr/>
     </w:lvl>
     <w:lvl w:ilvl="8">
       <w:start w:val="1"/>
@@ -2452,7 +2436,6 @@
         </w:tabs>
         <w:ind w:left="0" w:hanging="0"/>
       </w:pPr>
-      <w:rPr/>
     </w:lvl>
   </w:abstractNum>
   <w:num w:numId="1">
@@ -2509,7 +2492,7 @@
     <w:pPr>
       <w:numPr>
         <w:ilvl w:val="0"/>
-        <w:numId w:val="2"/>
+        <w:numId w:val="1"/>
       </w:numPr>
       <w:spacing w:before="240" w:after="120"/>
       <w:outlineLvl w:val="0"/>
@@ -2529,7 +2512,7 @@
     <w:pPr>
       <w:numPr>
         <w:ilvl w:val="1"/>
-        <w:numId w:val="2"/>
+        <w:numId w:val="1"/>
       </w:numPr>
       <w:spacing w:before="200" w:after="120"/>
       <w:outlineLvl w:val="1"/>
@@ -2549,7 +2532,7 @@
     <w:pPr>
       <w:numPr>
         <w:ilvl w:val="2"/>
-        <w:numId w:val="2"/>
+        <w:numId w:val="1"/>
       </w:numPr>
       <w:spacing w:before="140" w:after="120"/>
       <w:outlineLvl w:val="2"/>

</xml_diff>

<commit_message>
A ProjectTask-ProjectDeveloper összerendelés helyett ProjectTask-Developer összerendelés használata.
</commit_message>
<xml_diff>
--- a/Doks/Aktuális adatbázis-szerkezet.docx
+++ b/Doks/Aktuális adatbázis-szerkezet.docx
@@ -842,16 +842,19 @@
         <w:bidi w:val="0"/>
         <w:jc w:val="left"/>
         <w:rPr>
-          <w:rFonts w:ascii="Calibri" w:hAnsi="Calibri"/>
-          <w:u w:val="none"/>
-        </w:rPr>
-      </w:pPr>
-      <w:r>
-        <w:rPr>
-          <w:rFonts w:ascii="Calibri" w:hAnsi="Calibri"/>
-          <w:u w:val="none"/>
-        </w:rPr>
-        <w:t>PROJECTDEVELOPER_ID</w:t>
+          <w:strike w:val="false"/>
+          <w:dstrike w:val="false"/>
+        </w:rPr>
+      </w:pPr>
+      <w:r>
+        <w:rPr>
+          <w:rFonts w:ascii="Calibri" w:hAnsi="Calibri"/>
+          <w:strike w:val="false"/>
+          <w:dstrike w:val="false"/>
+          <w:u w:val="none"/>
+        </w:rPr>
+        <w:t>DEVELOPER_ID</w:t>
+        <w:tab/>
         <w:tab/>
         <w:t>Bigint</w:t>
         <w:tab/>
@@ -859,7 +862,7 @@
         <w:tab/>
         <w:t>Not null</w:t>
         <w:tab/>
-        <w:t>Távoli kulcs: PROJECTDEVELOPERS.ID</w:t>
+        <w:t>Távoli kulcs: DEVELOPER_ID</w:t>
       </w:r>
     </w:p>
     <w:p>

</xml_diff>